<commit_message>
Finalized code and word doc
</commit_message>
<xml_diff>
--- a/Mason Collaboration-Log.docx
+++ b/Mason Collaboration-Log.docx
@@ -73,7 +73,7 @@
           <w:sz w:val="20"/>
           <w:szCs w:val="20"/>
         </w:rPr>
-        <w:t>Student Name</w:t>
+        <w:t>Mason Alcock</w:t>
       </w:r>
     </w:p>
     <w:p>
@@ -90,7 +90,7 @@
           <w:sz w:val="20"/>
           <w:szCs w:val="20"/>
         </w:rPr>
-        <w:t>Date</w:t>
+        <w:t>9-8-24</w:t>
       </w:r>
     </w:p>
     <w:p>
@@ -132,7 +132,7 @@
           <w:sz w:val="20"/>
           <w:szCs w:val="20"/>
         </w:rPr>
-        <w:t>Small Programming Assignment 1</w:t>
+        <w:t>Assignment 1</w:t>
       </w:r>
     </w:p>
     <w:p>
@@ -174,7 +174,7 @@
           <w:sz w:val="20"/>
           <w:szCs w:val="20"/>
         </w:rPr>
-        <w:t>Moran</w:t>
+        <w:t>Parra</w:t>
       </w:r>
     </w:p>
     <w:p>
@@ -943,10 +943,10 @@
       <w:jc w:val="right"/>
     </w:pPr>
     <w:r>
-      <w:t>Student Name</w:t>
+      <w:t xml:space="preserve">Mason Alcock </w:t>
     </w:r>
     <w:r>
-      <w:t xml:space="preserve"> 1</w:t>
+      <w:t>1</w:t>
     </w:r>
   </w:p>
 </w:hdr>

</xml_diff>